<commit_message>
updated documentation for version 1.3.3
</commit_message>
<xml_diff>
--- a/doc/hyperlyse1.3.docx
+++ b/doc/hyperlyse1.3.docx
@@ -52,6 +52,12 @@
           <w:lang w:val="en-US"/>
         </w:rPr>
         <w:t>Version 1.3</w:t>
+      </w:r>
+      <w:r>
+        <w:rPr>
+          <w:lang w:val="en-US"/>
+        </w:rPr>
+        <w:t>.3</w:t>
       </w:r>
     </w:p>
     <w:p>
@@ -1174,7 +1180,19 @@
         <w:rPr>
           <w:lang w:val="en-US"/>
         </w:rPr>
-        <w:t xml:space="preserve">For each point of the spectral cube, the similarity to a reference spectrum is computed and visualized as a color map (blue: dissimilar, yellow: similar). As a reference spectrum, either the currently selected point or a database spectrum can be used. The choice of the database spectrum and mode of comparison is controlled in the </w:t>
+        <w:t>For each point of the spectral cube, the similarity to a reference spectrum is computed and visualized as a color map (blue: dissimilar, yellow: similar). As a reference spectrum, either the currently selected point or a database spectrum can be used. The choice of the database spectrum and mode of comparison</w:t>
+      </w:r>
+      <w:r>
+        <w:rPr>
+          <w:lang w:val="en-US"/>
+        </w:rPr>
+        <w:t xml:space="preserve"> (including the range of wavelengths considered and the comparison function) </w:t>
+      </w:r>
+      <w:r>
+        <w:rPr>
+          <w:lang w:val="en-US"/>
+        </w:rPr>
+        <w:t xml:space="preserve">is controlled in the </w:t>
       </w:r>
       <w:r>
         <w:rPr>
@@ -1226,13 +1244,106 @@
         <w:rPr>
           <w:lang w:val="en-US"/>
         </w:rPr>
-        <w:t>here, the results of a principal component analysis</w:t>
-      </w:r>
-      <w:r>
-        <w:rPr>
-          <w:lang w:val="en-US"/>
-        </w:rPr>
-        <w:t xml:space="preserve"> are shown; a slider lets you choose between the first 10 components. Simply speaking, if two pixels have the same color in a principal component, they have something in common. Components are ordered by decreasing variance.</w:t>
+        <w:t xml:space="preserve">here, the results of a </w:t>
+      </w:r>
+      <w:r>
+        <w:rPr>
+          <w:lang w:val="en-US"/>
+        </w:rPr>
+        <w:t>P</w:t>
+      </w:r>
+      <w:r>
+        <w:rPr>
+          <w:lang w:val="en-US"/>
+        </w:rPr>
+        <w:t xml:space="preserve">rincipal </w:t>
+      </w:r>
+      <w:r>
+        <w:rPr>
+          <w:lang w:val="en-US"/>
+        </w:rPr>
+        <w:t>C</w:t>
+      </w:r>
+      <w:r>
+        <w:rPr>
+          <w:lang w:val="en-US"/>
+        </w:rPr>
+        <w:t xml:space="preserve">omponent </w:t>
+      </w:r>
+      <w:r>
+        <w:rPr>
+          <w:lang w:val="en-US"/>
+        </w:rPr>
+        <w:t>A</w:t>
+      </w:r>
+      <w:r>
+        <w:rPr>
+          <w:lang w:val="en-US"/>
+        </w:rPr>
+        <w:t>nalysis</w:t>
+      </w:r>
+      <w:r>
+        <w:rPr>
+          <w:lang w:val="en-US"/>
+        </w:rPr>
+        <w:t xml:space="preserve"> </w:t>
+      </w:r>
+      <w:r>
+        <w:rPr>
+          <w:lang w:val="en-US"/>
+        </w:rPr>
+        <w:t xml:space="preserve">(PCA) </w:t>
+      </w:r>
+      <w:r>
+        <w:rPr>
+          <w:lang w:val="en-US"/>
+        </w:rPr>
+        <w:t>are shown</w:t>
+      </w:r>
+      <w:r>
+        <w:rPr>
+          <w:lang w:val="en-US"/>
+        </w:rPr>
+        <w:t xml:space="preserve">. The range of wavelengths used for computing the PCA can be adjusted in the </w:t>
+      </w:r>
+      <w:r>
+        <w:rPr>
+          <w:b/>
+          <w:bCs/>
+          <w:lang w:val="en-US"/>
+        </w:rPr>
+        <w:t>spectra controls</w:t>
+      </w:r>
+      <w:r>
+        <w:rPr>
+          <w:lang w:val="en-US"/>
+        </w:rPr>
+        <w:t xml:space="preserve"> - this is useful if the upper or lower end of the spectrum is very noisy, leading to noisy PCA results. </w:t>
+      </w:r>
+      <w:r>
+        <w:rPr>
+          <w:lang w:val="en-US"/>
+        </w:rPr>
+        <w:br/>
+      </w:r>
+      <w:r>
+        <w:rPr>
+          <w:lang w:val="en-US"/>
+        </w:rPr>
+        <w:t>A</w:t>
+      </w:r>
+      <w:r>
+        <w:rPr>
+          <w:lang w:val="en-US"/>
+        </w:rPr>
+        <w:t xml:space="preserve"> slider lets you choose between the first 10 components. Simply speaking, if two pixels </w:t>
+      </w:r>
+      <w:r>
+        <w:rPr>
+          <w:lang w:val="en-US"/>
+        </w:rPr>
+        <w:lastRenderedPageBreak/>
+        <w:t>have the same color in a principal component, they have something in common. Components are ordered by decreasing variance.</w:t>
       </w:r>
     </w:p>
     <w:p>
@@ -1246,7 +1357,6 @@
           <w:noProof/>
           <w:lang w:val="en-US"/>
         </w:rPr>
-        <w:lastRenderedPageBreak/>
         <w:drawing>
           <wp:inline distT="0" distB="0" distL="0" distR="0" wp14:anchorId="3AEDA4BA" wp14:editId="397F4E8E">
             <wp:extent cx="5760720" cy="1705610"/>
@@ -1293,14 +1403,27 @@
       <w:r>
         <w:t xml:space="preserve">Figure </w:t>
       </w:r>
-      <w:fldSimple w:instr=" SEQ Figure \* ARABIC ">
-        <w:r>
-          <w:rPr>
-            <w:noProof/>
-          </w:rPr>
-          <w:t>2</w:t>
-        </w:r>
-      </w:fldSimple>
+      <w:r>
+        <w:fldChar w:fldCharType="begin"/>
+      </w:r>
+      <w:r>
+        <w:instrText xml:space="preserve"> SEQ Figure \* ARABIC </w:instrText>
+      </w:r>
+      <w:r>
+        <w:fldChar w:fldCharType="separate"/>
+      </w:r>
+      <w:r>
+        <w:rPr>
+          <w:noProof/>
+        </w:rPr>
+        <w:t>2</w:t>
+      </w:r>
+      <w:r>
+        <w:rPr>
+          <w:noProof/>
+        </w:rPr>
+        <w:fldChar w:fldCharType="end"/>
+      </w:r>
       <w:bookmarkEnd w:id="1"/>
       <w:r>
         <w:t xml:space="preserve">: Modes </w:t>
@@ -2048,7 +2171,14 @@
         <w:rPr>
           <w:lang w:val="en-US"/>
         </w:rPr>
-        <w:t xml:space="preserve"> and can be edited if required (at own risk). Just be sure to preserve the blank space after the “=” and the “|” symbols separating pieces of metadata. Otherwise, </w:t>
+        <w:t xml:space="preserve"> and can be edited if required (at own risk). Just be sure to preserve the blank space after the “=” and the “|” </w:t>
+      </w:r>
+      <w:r>
+        <w:rPr>
+          <w:lang w:val="en-US"/>
+        </w:rPr>
+        <w:lastRenderedPageBreak/>
+        <w:t xml:space="preserve">symbols separating pieces of metadata. Otherwise, </w:t>
       </w:r>
       <w:proofErr w:type="spellStart"/>
       <w:r>
@@ -2083,7 +2213,6 @@
         <w:rPr>
           <w:lang w:val="en-US"/>
         </w:rPr>
-        <w:lastRenderedPageBreak/>
         <w:t xml:space="preserve">Together with the </w:t>
       </w:r>
       <w:r>

</xml_diff>